<commit_message>
Corrected spelling in all (I think?) documents. Also broke up an overloaded powerpoint slide into two slides.
</commit_message>
<xml_diff>
--- a/MarchMadness_Bug_Report.docx
+++ b/MarchMadness_Bug_Report.docx
@@ -1,48 +1,44 @@
 
 <file path=word/document.xml><?xml version="1.0" encoding="utf-8"?>
-<w:document xmlns:o="urn:schemas-microsoft-com:office:office" xmlns:r="http://schemas.openxmlformats.org/officeDocument/2006/relationships" xmlns:v="urn:schemas-microsoft-com:vml" xmlns:w="http://schemas.openxmlformats.org/wordprocessingml/2006/main" xmlns:w10="urn:schemas-microsoft-com:office:word" xmlns:wp="http://schemas.openxmlformats.org/drawingml/2006/wordprocessingDrawing" xmlns:wps="http://schemas.microsoft.com/office/word/2010/wordprocessingShape" xmlns:wpg="http://schemas.microsoft.com/office/word/2010/wordprocessingGroup" xmlns:mc="http://schemas.openxmlformats.org/markup-compatibility/2006" xmlns:wp14="http://schemas.microsoft.com/office/word/2010/wordprocessingDrawing" xmlns:w14="http://schemas.microsoft.com/office/word/2010/wordml" mc:Ignorable="w14 wp14">
+<w:document xmlns:wpc="http://schemas.microsoft.com/office/word/2010/wordprocessingCanvas" xmlns:cx="http://schemas.microsoft.com/office/drawing/2014/chartex" xmlns:cx1="http://schemas.microsoft.com/office/drawing/2015/9/8/chartex" xmlns:cx2="http://schemas.microsoft.com/office/drawing/2015/10/21/chartex" xmlns:cx3="http://schemas.microsoft.com/office/drawing/2016/5/9/chartex" xmlns:cx4="http://schemas.microsoft.com/office/drawing/2016/5/10/chartex" xmlns:cx5="http://schemas.microsoft.com/office/drawing/2016/5/11/chartex" xmlns:cx6="http://schemas.microsoft.com/office/drawing/2016/5/12/chartex" xmlns:cx7="http://schemas.microsoft.com/office/drawing/2016/5/13/chartex" xmlns:cx8="http://schemas.microsoft.com/office/drawing/2016/5/14/chartex" xmlns:mc="http://schemas.openxmlformats.org/markup-compatibility/2006" xmlns:aink="http://schemas.microsoft.com/office/drawing/2016/ink" xmlns:am3d="http://schemas.microsoft.com/office/drawing/2017/model3d" xmlns:o="urn:schemas-microsoft-com:office:office" xmlns:oel="http://schemas.microsoft.com/office/2019/extlst" xmlns:r="http://schemas.openxmlformats.org/officeDocument/2006/relationships" xmlns:m="http://schemas.openxmlformats.org/officeDocument/2006/math" xmlns:v="urn:schemas-microsoft-com:vml" xmlns:wp14="http://schemas.microsoft.com/office/word/2010/wordprocessingDrawing" xmlns:wp="http://schemas.openxmlformats.org/drawingml/2006/wordprocessingDrawing" xmlns:w10="urn:schemas-microsoft-com:office:word" xmlns:w="http://schemas.openxmlformats.org/wordprocessingml/2006/main" xmlns:w14="http://schemas.microsoft.com/office/word/2010/wordml" xmlns:w15="http://schemas.microsoft.com/office/word/2012/wordml" xmlns:w16cex="http://schemas.microsoft.com/office/word/2018/wordml/cex" xmlns:w16cid="http://schemas.microsoft.com/office/word/2016/wordml/cid" xmlns:w16="http://schemas.microsoft.com/office/word/2018/wordml" xmlns:w16du="http://schemas.microsoft.com/office/word/2023/wordml/word16du" xmlns:w16sdtdh="http://schemas.microsoft.com/office/word/2020/wordml/sdtdatahash" xmlns:w16se="http://schemas.microsoft.com/office/word/2015/wordml/symex" xmlns:wpg="http://schemas.microsoft.com/office/word/2010/wordprocessingGroup" xmlns:wpi="http://schemas.microsoft.com/office/word/2010/wordprocessingInk" xmlns:wne="http://schemas.microsoft.com/office/word/2006/wordml" xmlns:wps="http://schemas.microsoft.com/office/word/2010/wordprocessingShape" mc:Ignorable="w14 w15 w16se w16cid w16 w16cex w16sdtdh wp14">
   <w:body>
     <w:p>
       <w:pPr>
-        <w:pStyle w:val="Normal"/>
         <w:jc w:val="right"/>
-        <w:rPr/>
-      </w:pPr>
-      <w:r>
-        <w:rPr/>
-        <w:t>Christopher Montani, comments by Chester Moses</w:t>
-      </w:r>
-    </w:p>
-    <w:p>
-      <w:pPr>
-        <w:pStyle w:val="Normal"/>
+      </w:pPr>
+      <w:r>
+        <w:t xml:space="preserve">Christopher </w:t>
+      </w:r>
+      <w:proofErr w:type="spellStart"/>
+      <w:r>
+        <w:t>Montani</w:t>
+      </w:r>
+      <w:proofErr w:type="spellEnd"/>
+      <w:r>
+        <w:t>, comments by Chester Moses</w:t>
+      </w:r>
+    </w:p>
+    <w:p>
+      <w:pPr>
         <w:jc w:val="right"/>
-        <w:rPr/>
-      </w:pPr>
-      <w:r>
-        <w:rPr/>
+      </w:pPr>
+      <w:r>
         <w:t>Software Development</w:t>
       </w:r>
     </w:p>
     <w:p>
       <w:pPr>
-        <w:pStyle w:val="Normal"/>
         <w:jc w:val="right"/>
-        <w:rPr/>
-      </w:pPr>
-      <w:r>
-        <w:rPr/>
+      </w:pPr>
+      <w:r>
         <w:t>Bug Report</w:t>
       </w:r>
     </w:p>
     <w:p>
       <w:pPr>
-        <w:pStyle w:val="Normal"/>
         <w:jc w:val="center"/>
-        <w:rPr/>
-      </w:pPr>
-      <w:r>
-        <w:rPr/>
+      </w:pPr>
+      <w:r>
         <w:t>Bug Report (March Madness)</w:t>
       </w:r>
     </w:p>
@@ -53,36 +49,38 @@
           <w:ilvl w:val="0"/>
           <w:numId w:val="1"/>
         </w:numPr>
-        <w:rPr/>
-      </w:pPr>
-      <w:r>
-        <w:rPr/>
-        <w:t>Please make the message look more appealing (Nit Picking I know), Ex: No user with the Username  “Test” exists. A new account has been created.</w:t>
-      </w:r>
-    </w:p>
-    <w:p>
-      <w:pPr>
-        <w:pStyle w:val="Normal"/>
-        <w:ind w:left="360" w:hanging="0"/>
-        <w:rPr/>
-      </w:pPr>
-      <w:r>
-        <w:rPr/>
+      </w:pPr>
+      <w:r>
+        <w:t>Please make the message look more appealing (</w:t>
+      </w:r>
+      <w:r>
+        <w:t>nitpicking,</w:t>
+      </w:r>
+      <w:r>
+        <w:t xml:space="preserve"> I know), Ex: No user with the Username  “Test” exists. A new account has been created.</w:t>
+      </w:r>
+    </w:p>
+    <w:p>
+      <w:pPr>
+        <w:ind w:left="360"/>
+      </w:pPr>
+      <w:r>
         <w:t>We worked hard on this, let’s make it look appealing as well!</w:t>
       </w:r>
     </w:p>
     <w:p>
       <w:pPr>
         <w:pStyle w:val="ListParagraph"/>
-        <w:rPr/>
-      </w:pPr>
-      <w:r>
-        <w:rPr/>
+      </w:pPr>
+      <w:r>
+        <w:rPr>
+          <w:noProof/>
+        </w:rPr>
         <w:drawing>
-          <wp:inline distT="0" distB="0" distL="0" distR="0">
+          <wp:inline distT="0" distB="0" distL="0" distR="0" wp14:anchorId="387AA91B" wp14:editId="54B65211">
             <wp:extent cx="4010025" cy="1238250"/>
             <wp:effectExtent l="0" t="0" r="0" b="0"/>
-            <wp:docPr id="1" name="Picture 1" descr=""/>
+            <wp:docPr id="1" name="Picture 1"/>
             <wp:cNvGraphicFramePr>
               <a:graphicFrameLocks xmlns:a="http://schemas.openxmlformats.org/drawingml/2006/main" noChangeAspect="1"/>
             </wp:cNvGraphicFramePr>
@@ -90,13 +88,13 @@
               <a:graphicData uri="http://schemas.openxmlformats.org/drawingml/2006/picture">
                 <pic:pic xmlns:pic="http://schemas.openxmlformats.org/drawingml/2006/picture">
                   <pic:nvPicPr>
-                    <pic:cNvPr id="1" name="Picture 1" descr=""/>
+                    <pic:cNvPr id="1" name="Picture 1"/>
                     <pic:cNvPicPr>
                       <a:picLocks noChangeAspect="1" noChangeArrowheads="1"/>
                     </pic:cNvPicPr>
                   </pic:nvPicPr>
                   <pic:blipFill>
-                    <a:blip r:embed="rId2"/>
+                    <a:blip r:embed="rId5"/>
                     <a:stretch>
                       <a:fillRect/>
                     </a:stretch>
@@ -120,30 +118,20 @@
     <w:p>
       <w:pPr>
         <w:pStyle w:val="ListParagraph"/>
-        <w:rPr/>
-      </w:pPr>
-      <w:r>
-        <w:rPr/>
-      </w:r>
-    </w:p>
-    <w:p>
-      <w:pPr>
-        <w:pStyle w:val="ListParagraph"/>
-        <w:rPr/>
-      </w:pPr>
-      <w:r>
-        <w:rPr/>
+      </w:pPr>
+    </w:p>
+    <w:p>
+      <w:pPr>
+        <w:pStyle w:val="ListParagraph"/>
+      </w:pPr>
+      <w:r>
         <w:t>(Done)</w:t>
       </w:r>
     </w:p>
     <w:p>
       <w:pPr>
         <w:pStyle w:val="ListParagraph"/>
-        <w:rPr/>
-      </w:pPr>
-      <w:r>
-        <w:rPr/>
-      </w:r>
+      </w:pPr>
     </w:p>
     <w:p>
       <w:pPr>
@@ -152,25 +140,32 @@
           <w:ilvl w:val="0"/>
           <w:numId w:val="1"/>
         </w:numPr>
-        <w:rPr/>
-      </w:pPr>
-      <w:r>
-        <w:rPr/>
-        <w:t>When Filling out divisional brackets (East, West etc) the clear button has no functionality</w:t>
-      </w:r>
-    </w:p>
-    <w:p>
-      <w:pPr>
-        <w:pStyle w:val="ListParagraph"/>
-        <w:rPr/>
-      </w:pPr>
-      <w:r>
-        <w:rPr/>
+      </w:pPr>
+      <w:r>
+        <w:t xml:space="preserve">When Filling out divisional brackets (East, West </w:t>
+      </w:r>
+      <w:proofErr w:type="spellStart"/>
+      <w:r>
+        <w:t>etc</w:t>
+      </w:r>
+      <w:proofErr w:type="spellEnd"/>
+      <w:r>
+        <w:t>) the clear button has no functionality</w:t>
+      </w:r>
+    </w:p>
+    <w:p>
+      <w:pPr>
+        <w:pStyle w:val="ListParagraph"/>
+      </w:pPr>
+      <w:r>
+        <w:rPr>
+          <w:noProof/>
+        </w:rPr>
         <w:drawing>
-          <wp:inline distT="0" distB="0" distL="0" distR="0">
+          <wp:inline distT="0" distB="0" distL="0" distR="0" wp14:anchorId="7177272C" wp14:editId="0326AA64">
             <wp:extent cx="5943600" cy="1069340"/>
             <wp:effectExtent l="0" t="0" r="0" b="0"/>
-            <wp:docPr id="2" name="Picture 2" descr=""/>
+            <wp:docPr id="2" name="Picture 2"/>
             <wp:cNvGraphicFramePr>
               <a:graphicFrameLocks xmlns:a="http://schemas.openxmlformats.org/drawingml/2006/main" noChangeAspect="1"/>
             </wp:cNvGraphicFramePr>
@@ -178,13 +173,13 @@
               <a:graphicData uri="http://schemas.openxmlformats.org/drawingml/2006/picture">
                 <pic:pic xmlns:pic="http://schemas.openxmlformats.org/drawingml/2006/picture">
                   <pic:nvPicPr>
-                    <pic:cNvPr id="2" name="Picture 2" descr=""/>
+                    <pic:cNvPr id="2" name="Picture 2"/>
                     <pic:cNvPicPr>
                       <a:picLocks noChangeAspect="1" noChangeArrowheads="1"/>
                     </pic:cNvPicPr>
                   </pic:nvPicPr>
                   <pic:blipFill>
-                    <a:blip r:embed="rId3"/>
+                    <a:blip r:embed="rId6"/>
                     <a:stretch>
                       <a:fillRect/>
                     </a:stretch>
@@ -208,21 +203,15 @@
     <w:p>
       <w:pPr>
         <w:pStyle w:val="ListParagraph"/>
-        <w:rPr/>
-      </w:pPr>
-      <w:r>
-        <w:rPr/>
+      </w:pPr>
+      <w:r>
         <w:t>(Mostly done – does not work on Final Four)</w:t>
       </w:r>
     </w:p>
     <w:p>
       <w:pPr>
         <w:pStyle w:val="ListParagraph"/>
-        <w:rPr/>
-      </w:pPr>
-      <w:r>
-        <w:rPr/>
-      </w:r>
+      </w:pPr>
     </w:p>
     <w:p>
       <w:pPr>
@@ -231,25 +220,36 @@
           <w:ilvl w:val="0"/>
           <w:numId w:val="1"/>
         </w:numPr>
-        <w:rPr/>
-      </w:pPr>
-      <w:r>
-        <w:rPr/>
-        <w:t>Make this look Grammatically correct, Capitalization/punctuation</w:t>
-      </w:r>
-    </w:p>
-    <w:p>
-      <w:pPr>
-        <w:pStyle w:val="ListParagraph"/>
-        <w:rPr/>
-      </w:pPr>
-      <w:r>
-        <w:rPr/>
+      </w:pPr>
+      <w:r>
+        <w:t xml:space="preserve">Make this look </w:t>
+      </w:r>
+      <w:r>
+        <w:t>g</w:t>
+      </w:r>
+      <w:r>
+        <w:t>rammatically correct</w:t>
+      </w:r>
+      <w:r>
+        <w:t xml:space="preserve"> with c</w:t>
+      </w:r>
+      <w:r>
+        <w:t>apitalization/punctuation</w:t>
+      </w:r>
+    </w:p>
+    <w:p>
+      <w:pPr>
+        <w:pStyle w:val="ListParagraph"/>
+      </w:pPr>
+      <w:r>
+        <w:rPr>
+          <w:noProof/>
+        </w:rPr>
         <w:drawing>
-          <wp:inline distT="0" distB="0" distL="0" distR="0">
+          <wp:inline distT="0" distB="0" distL="0" distR="0" wp14:anchorId="7D6364EA" wp14:editId="692353C1">
             <wp:extent cx="4000500" cy="1238250"/>
             <wp:effectExtent l="0" t="0" r="0" b="0"/>
-            <wp:docPr id="3" name="Picture 3" descr=""/>
+            <wp:docPr id="3" name="Picture 3"/>
             <wp:cNvGraphicFramePr>
               <a:graphicFrameLocks xmlns:a="http://schemas.openxmlformats.org/drawingml/2006/main" noChangeAspect="1"/>
             </wp:cNvGraphicFramePr>
@@ -257,13 +257,13 @@
               <a:graphicData uri="http://schemas.openxmlformats.org/drawingml/2006/picture">
                 <pic:pic xmlns:pic="http://schemas.openxmlformats.org/drawingml/2006/picture">
                   <pic:nvPicPr>
-                    <pic:cNvPr id="3" name="Picture 3" descr=""/>
+                    <pic:cNvPr id="3" name="Picture 3"/>
                     <pic:cNvPicPr>
                       <a:picLocks noChangeAspect="1" noChangeArrowheads="1"/>
                     </pic:cNvPicPr>
                   </pic:nvPicPr>
                   <pic:blipFill>
-                    <a:blip r:embed="rId4"/>
+                    <a:blip r:embed="rId7"/>
                     <a:stretch>
                       <a:fillRect/>
                     </a:stretch>
@@ -287,93 +287,55 @@
     <w:p>
       <w:pPr>
         <w:pStyle w:val="ListParagraph"/>
-        <w:rPr/>
-      </w:pPr>
-      <w:r>
-        <w:rPr/>
+      </w:pPr>
+      <w:r>
         <w:t>(Done)</w:t>
       </w:r>
     </w:p>
     <w:p>
       <w:pPr>
         <w:pStyle w:val="ListParagraph"/>
-        <w:rPr/>
-      </w:pPr>
-      <w:r>
-        <w:rPr/>
-      </w:r>
-    </w:p>
-    <w:p>
-      <w:pPr>
-        <w:pStyle w:val="ListParagraph"/>
-        <w:rPr/>
-      </w:pPr>
-      <w:r>
-        <w:rPr/>
-      </w:r>
-    </w:p>
-    <w:p>
-      <w:pPr>
-        <w:pStyle w:val="ListParagraph"/>
-        <w:rPr/>
-      </w:pPr>
-      <w:r>
-        <w:rPr/>
-      </w:r>
-    </w:p>
-    <w:p>
-      <w:pPr>
-        <w:pStyle w:val="ListParagraph"/>
-        <w:rPr/>
-      </w:pPr>
-      <w:r>
-        <w:rPr/>
-      </w:r>
-    </w:p>
-    <w:p>
-      <w:pPr>
-        <w:pStyle w:val="ListParagraph"/>
-        <w:rPr/>
-      </w:pPr>
-      <w:r>
-        <w:rPr/>
-      </w:r>
-    </w:p>
-    <w:p>
-      <w:pPr>
-        <w:pStyle w:val="ListParagraph"/>
-        <w:rPr/>
-      </w:pPr>
-      <w:r>
-        <w:rPr/>
-      </w:r>
-    </w:p>
-    <w:p>
-      <w:pPr>
-        <w:pStyle w:val="ListParagraph"/>
-        <w:rPr/>
-      </w:pPr>
-      <w:r>
-        <w:rPr/>
-      </w:r>
-    </w:p>
-    <w:p>
-      <w:pPr>
-        <w:pStyle w:val="ListParagraph"/>
-        <w:rPr/>
-      </w:pPr>
-      <w:r>
-        <w:rPr/>
-      </w:r>
-    </w:p>
-    <w:p>
-      <w:pPr>
-        <w:pStyle w:val="ListParagraph"/>
-        <w:rPr/>
-      </w:pPr>
-      <w:r>
-        <w:rPr/>
-      </w:r>
+      </w:pPr>
+    </w:p>
+    <w:p>
+      <w:pPr>
+        <w:pStyle w:val="ListParagraph"/>
+      </w:pPr>
+    </w:p>
+    <w:p>
+      <w:pPr>
+        <w:pStyle w:val="ListParagraph"/>
+      </w:pPr>
+    </w:p>
+    <w:p>
+      <w:pPr>
+        <w:pStyle w:val="ListParagraph"/>
+      </w:pPr>
+    </w:p>
+    <w:p>
+      <w:pPr>
+        <w:pStyle w:val="ListParagraph"/>
+      </w:pPr>
+    </w:p>
+    <w:p>
+      <w:pPr>
+        <w:pStyle w:val="ListParagraph"/>
+      </w:pPr>
+    </w:p>
+    <w:p>
+      <w:pPr>
+        <w:pStyle w:val="ListParagraph"/>
+      </w:pPr>
+    </w:p>
+    <w:p>
+      <w:pPr>
+        <w:pStyle w:val="ListParagraph"/>
+      </w:pPr>
+    </w:p>
+    <w:p>
+      <w:pPr>
+        <w:pStyle w:val="ListParagraph"/>
+      </w:pPr>
     </w:p>
     <w:p>
       <w:pPr>
@@ -382,25 +344,24 @@
           <w:ilvl w:val="0"/>
           <w:numId w:val="1"/>
         </w:numPr>
-        <w:rPr/>
-      </w:pPr>
-      <w:r>
-        <w:rPr/>
+      </w:pPr>
+      <w:r>
         <w:t>Change the “back” button to read “Back”</w:t>
       </w:r>
     </w:p>
     <w:p>
       <w:pPr>
         <w:pStyle w:val="ListParagraph"/>
-        <w:rPr/>
-      </w:pPr>
-      <w:r>
-        <w:rPr/>
+      </w:pPr>
+      <w:r>
+        <w:rPr>
+          <w:noProof/>
+        </w:rPr>
         <w:drawing>
-          <wp:inline distT="0" distB="0" distL="0" distR="0">
+          <wp:inline distT="0" distB="0" distL="0" distR="0" wp14:anchorId="0B50EF81" wp14:editId="3B00D9EA">
             <wp:extent cx="2752725" cy="1562100"/>
             <wp:effectExtent l="0" t="0" r="0" b="0"/>
-            <wp:docPr id="4" name="Picture 4" descr=""/>
+            <wp:docPr id="4" name="Picture 4"/>
             <wp:cNvGraphicFramePr>
               <a:graphicFrameLocks xmlns:a="http://schemas.openxmlformats.org/drawingml/2006/main" noChangeAspect="1"/>
             </wp:cNvGraphicFramePr>
@@ -408,13 +369,13 @@
               <a:graphicData uri="http://schemas.openxmlformats.org/drawingml/2006/picture">
                 <pic:pic xmlns:pic="http://schemas.openxmlformats.org/drawingml/2006/picture">
                   <pic:nvPicPr>
-                    <pic:cNvPr id="4" name="Picture 4" descr=""/>
+                    <pic:cNvPr id="4" name="Picture 4"/>
                     <pic:cNvPicPr>
                       <a:picLocks noChangeAspect="1" noChangeArrowheads="1"/>
                     </pic:cNvPicPr>
                   </pic:nvPicPr>
                   <pic:blipFill>
-                    <a:blip r:embed="rId5"/>
+                    <a:blip r:embed="rId8"/>
                     <a:stretch>
                       <a:fillRect/>
                     </a:stretch>
@@ -438,30 +399,20 @@
     <w:p>
       <w:pPr>
         <w:pStyle w:val="ListParagraph"/>
-        <w:rPr/>
-      </w:pPr>
-      <w:r>
-        <w:rPr/>
+      </w:pPr>
+      <w:r>
         <w:t>(Done)</w:t>
       </w:r>
     </w:p>
     <w:p>
       <w:pPr>
         <w:pStyle w:val="ListParagraph"/>
-        <w:rPr/>
-      </w:pPr>
-      <w:r>
-        <w:rPr/>
-      </w:r>
-    </w:p>
-    <w:p>
-      <w:pPr>
-        <w:pStyle w:val="ListParagraph"/>
-        <w:rPr/>
-      </w:pPr>
-      <w:r>
-        <w:rPr/>
-      </w:r>
+      </w:pPr>
+    </w:p>
+    <w:p>
+      <w:pPr>
+        <w:pStyle w:val="ListParagraph"/>
+      </w:pPr>
     </w:p>
     <w:p>
       <w:pPr>
@@ -470,25 +421,24 @@
           <w:ilvl w:val="0"/>
           <w:numId w:val="1"/>
         </w:numPr>
-        <w:rPr/>
-      </w:pPr>
-      <w:r>
-        <w:rPr/>
+      </w:pPr>
+      <w:r>
         <w:t>Resize the size of the GUI window to be able to handle the entire size of a full bracket on launch</w:t>
       </w:r>
     </w:p>
     <w:p>
       <w:pPr>
         <w:pStyle w:val="ListParagraph"/>
-        <w:rPr/>
-      </w:pPr>
-      <w:r>
-        <w:rPr/>
+      </w:pPr>
+      <w:r>
+        <w:rPr>
+          <w:noProof/>
+        </w:rPr>
         <w:drawing>
-          <wp:inline distT="0" distB="0" distL="0" distR="0">
+          <wp:inline distT="0" distB="0" distL="0" distR="0" wp14:anchorId="2AB4CCBC" wp14:editId="751F2342">
             <wp:extent cx="5943600" cy="4688205"/>
             <wp:effectExtent l="0" t="0" r="0" b="0"/>
-            <wp:docPr id="5" name="Picture 5" descr=""/>
+            <wp:docPr id="5" name="Picture 5"/>
             <wp:cNvGraphicFramePr>
               <a:graphicFrameLocks xmlns:a="http://schemas.openxmlformats.org/drawingml/2006/main" noChangeAspect="1"/>
             </wp:cNvGraphicFramePr>
@@ -496,13 +446,13 @@
               <a:graphicData uri="http://schemas.openxmlformats.org/drawingml/2006/picture">
                 <pic:pic xmlns:pic="http://schemas.openxmlformats.org/drawingml/2006/picture">
                   <pic:nvPicPr>
-                    <pic:cNvPr id="5" name="Picture 5" descr=""/>
+                    <pic:cNvPr id="5" name="Picture 5"/>
                     <pic:cNvPicPr>
                       <a:picLocks noChangeAspect="1" noChangeArrowheads="1"/>
                     </pic:cNvPicPr>
                   </pic:nvPicPr>
                   <pic:blipFill>
-                    <a:blip r:embed="rId6"/>
+                    <a:blip r:embed="rId9"/>
                     <a:stretch>
                       <a:fillRect/>
                     </a:stretch>
@@ -524,12 +474,7 @@
       </w:r>
     </w:p>
     <w:p>
-      <w:pPr>
-        <w:pStyle w:val="Normal"/>
-        <w:rPr/>
-      </w:pPr>
-      <w:r>
-        <w:rPr/>
+      <w:r>
         <w:tab/>
         <w:t>(done)</w:t>
       </w:r>
@@ -537,38 +482,22 @@
     <w:p>
       <w:pPr>
         <w:pStyle w:val="ListParagraph"/>
-        <w:rPr/>
-      </w:pPr>
-      <w:r>
-        <w:rPr/>
-      </w:r>
-    </w:p>
-    <w:p>
-      <w:pPr>
-        <w:pStyle w:val="ListParagraph"/>
-        <w:rPr/>
-      </w:pPr>
-      <w:r>
-        <w:rPr/>
-      </w:r>
-    </w:p>
-    <w:p>
-      <w:pPr>
-        <w:pStyle w:val="ListParagraph"/>
-        <w:rPr/>
-      </w:pPr>
-      <w:r>
-        <w:rPr/>
-      </w:r>
-    </w:p>
-    <w:p>
-      <w:pPr>
-        <w:pStyle w:val="ListParagraph"/>
-        <w:rPr/>
-      </w:pPr>
-      <w:r>
-        <w:rPr/>
-      </w:r>
+      </w:pPr>
+    </w:p>
+    <w:p>
+      <w:pPr>
+        <w:pStyle w:val="ListParagraph"/>
+      </w:pPr>
+    </w:p>
+    <w:p>
+      <w:pPr>
+        <w:pStyle w:val="ListParagraph"/>
+      </w:pPr>
+    </w:p>
+    <w:p>
+      <w:pPr>
+        <w:pStyle w:val="ListParagraph"/>
+      </w:pPr>
     </w:p>
     <w:p>
       <w:pPr>
@@ -577,25 +506,30 @@
           <w:ilvl w:val="0"/>
           <w:numId w:val="1"/>
         </w:numPr>
-        <w:rPr/>
-      </w:pPr>
-      <w:r>
-        <w:rPr/>
-        <w:t>Make the individual bracket sizes larger so the School names will fit comfortably</w:t>
-      </w:r>
-    </w:p>
-    <w:p>
-      <w:pPr>
-        <w:pStyle w:val="ListParagraph"/>
-        <w:rPr/>
-      </w:pPr>
-      <w:r>
-        <w:rPr/>
+      </w:pPr>
+      <w:r>
+        <w:t xml:space="preserve">Make the individual bracket sizes larger so the </w:t>
+      </w:r>
+      <w:r>
+        <w:t>s</w:t>
+      </w:r>
+      <w:r>
+        <w:t>chool names will fit comfortably</w:t>
+      </w:r>
+    </w:p>
+    <w:p>
+      <w:pPr>
+        <w:pStyle w:val="ListParagraph"/>
+      </w:pPr>
+      <w:r>
+        <w:rPr>
+          <w:noProof/>
+        </w:rPr>
         <w:drawing>
-          <wp:inline distT="0" distB="0" distL="0" distR="0">
+          <wp:inline distT="0" distB="0" distL="0" distR="0" wp14:anchorId="46988872" wp14:editId="64B765CA">
             <wp:extent cx="3152775" cy="2233295"/>
             <wp:effectExtent l="0" t="0" r="0" b="0"/>
-            <wp:docPr id="6" name="Picture 6" descr=""/>
+            <wp:docPr id="6" name="Picture 6"/>
             <wp:cNvGraphicFramePr>
               <a:graphicFrameLocks xmlns:a="http://schemas.openxmlformats.org/drawingml/2006/main" noChangeAspect="1"/>
             </wp:cNvGraphicFramePr>
@@ -603,13 +537,13 @@
               <a:graphicData uri="http://schemas.openxmlformats.org/drawingml/2006/picture">
                 <pic:pic xmlns:pic="http://schemas.openxmlformats.org/drawingml/2006/picture">
                   <pic:nvPicPr>
-                    <pic:cNvPr id="6" name="Picture 6" descr=""/>
+                    <pic:cNvPr id="6" name="Picture 6"/>
                     <pic:cNvPicPr>
                       <a:picLocks noChangeAspect="1" noChangeArrowheads="1"/>
                     </pic:cNvPicPr>
                   </pic:nvPicPr>
                   <pic:blipFill>
-                    <a:blip r:embed="rId7"/>
+                    <a:blip r:embed="rId10"/>
                     <a:stretch>
                       <a:fillRect/>
                     </a:stretch>
@@ -633,11 +567,7 @@
     <w:p>
       <w:pPr>
         <w:pStyle w:val="ListParagraph"/>
-        <w:rPr/>
-      </w:pPr>
-      <w:r>
-        <w:rPr/>
-      </w:r>
+      </w:pPr>
     </w:p>
     <w:p>
       <w:pPr>
@@ -646,25 +576,40 @@
           <w:ilvl w:val="0"/>
           <w:numId w:val="1"/>
         </w:numPr>
-        <w:rPr/>
-      </w:pPr>
-      <w:r>
-        <w:rPr/>
-        <w:t>After selecting Simulate I am navigated to the scoreboard window but there is no scores only dummy data</w:t>
-      </w:r>
-    </w:p>
-    <w:p>
-      <w:pPr>
-        <w:pStyle w:val="ListParagraph"/>
-        <w:rPr/>
-      </w:pPr>
-      <w:r>
-        <w:rPr/>
+      </w:pPr>
+      <w:r>
+        <w:t xml:space="preserve">After selecting Simulate I am navigated to the scoreboard window but there </w:t>
+      </w:r>
+      <w:r>
+        <w:t>are</w:t>
+      </w:r>
+      <w:r>
+        <w:t xml:space="preserve"> no scores</w:t>
+      </w:r>
+      <w:r>
+        <w:t>,</w:t>
+      </w:r>
+      <w:r>
+        <w:t xml:space="preserve"> only dummy data</w:t>
+      </w:r>
+      <w:r>
+        <w:t>.</w:t>
+      </w:r>
+    </w:p>
+    <w:p>
+      <w:pPr>
+        <w:pStyle w:val="ListParagraph"/>
+      </w:pPr>
+      <w:r>
+        <w:rPr>
+          <w:noProof/>
+        </w:rPr>
+        <w:lastRenderedPageBreak/>
         <w:drawing>
-          <wp:inline distT="0" distB="0" distL="0" distR="0">
+          <wp:inline distT="0" distB="0" distL="0" distR="0" wp14:anchorId="6AC8D132" wp14:editId="350E4AB3">
             <wp:extent cx="2962275" cy="4600575"/>
             <wp:effectExtent l="0" t="0" r="0" b="0"/>
-            <wp:docPr id="7" name="Picture 7" descr=""/>
+            <wp:docPr id="7" name="Picture 7"/>
             <wp:cNvGraphicFramePr>
               <a:graphicFrameLocks xmlns:a="http://schemas.openxmlformats.org/drawingml/2006/main" noChangeAspect="1"/>
             </wp:cNvGraphicFramePr>
@@ -672,13 +617,13 @@
               <a:graphicData uri="http://schemas.openxmlformats.org/drawingml/2006/picture">
                 <pic:pic xmlns:pic="http://schemas.openxmlformats.org/drawingml/2006/picture">
                   <pic:nvPicPr>
-                    <pic:cNvPr id="7" name="Picture 7" descr=""/>
+                    <pic:cNvPr id="7" name="Picture 7"/>
                     <pic:cNvPicPr>
                       <a:picLocks noChangeAspect="1" noChangeArrowheads="1"/>
                     </pic:cNvPicPr>
                   </pic:nvPicPr>
                   <pic:blipFill>
-                    <a:blip r:embed="rId8"/>
+                    <a:blip r:embed="rId11"/>
                     <a:stretch>
                       <a:fillRect/>
                     </a:stretch>
@@ -702,30 +647,20 @@
     <w:p>
       <w:pPr>
         <w:pStyle w:val="ListParagraph"/>
-        <w:rPr/>
-      </w:pPr>
-      <w:r>
-        <w:rPr/>
+      </w:pPr>
+      <w:r>
         <w:t>(done)</w:t>
       </w:r>
     </w:p>
     <w:p>
       <w:pPr>
         <w:pStyle w:val="ListParagraph"/>
-        <w:rPr/>
-      </w:pPr>
-      <w:r>
-        <w:rPr/>
-      </w:r>
-    </w:p>
-    <w:p>
-      <w:pPr>
-        <w:pStyle w:val="ListParagraph"/>
-        <w:rPr/>
-      </w:pPr>
-      <w:r>
-        <w:rPr/>
-      </w:r>
+      </w:pPr>
+    </w:p>
+    <w:p>
+      <w:pPr>
+        <w:pStyle w:val="ListParagraph"/>
+      </w:pPr>
     </w:p>
     <w:p>
       <w:pPr>
@@ -734,25 +669,31 @@
           <w:ilvl w:val="0"/>
           <w:numId w:val="1"/>
         </w:numPr>
-        <w:rPr/>
-      </w:pPr>
-      <w:r>
-        <w:rPr/>
-        <w:t>The user has no way of knowing which teams they selected were correct predictions, Highlight the correctly predicted school names in green.</w:t>
-      </w:r>
-    </w:p>
-    <w:p>
-      <w:pPr>
-        <w:pStyle w:val="ListParagraph"/>
-        <w:rPr/>
-      </w:pPr>
-      <w:r>
-        <w:rPr/>
+      </w:pPr>
+      <w:r>
+        <w:t xml:space="preserve">The user has no way of knowing which teams they selected were correct predictions, </w:t>
+      </w:r>
+      <w:r>
+        <w:t>h</w:t>
+      </w:r>
+      <w:r>
+        <w:t>ighlight the correctly predicted school names in green.</w:t>
+      </w:r>
+    </w:p>
+    <w:p>
+      <w:pPr>
+        <w:pStyle w:val="ListParagraph"/>
+      </w:pPr>
+      <w:r>
+        <w:rPr>
+          <w:noProof/>
+        </w:rPr>
+        <w:lastRenderedPageBreak/>
         <w:drawing>
-          <wp:inline distT="0" distB="0" distL="0" distR="0">
+          <wp:inline distT="0" distB="0" distL="0" distR="0" wp14:anchorId="00547F49" wp14:editId="44A3C738">
             <wp:extent cx="5943600" cy="3213100"/>
             <wp:effectExtent l="0" t="0" r="0" b="0"/>
-            <wp:docPr id="8" name="Picture 8" descr=""/>
+            <wp:docPr id="8" name="Picture 8"/>
             <wp:cNvGraphicFramePr>
               <a:graphicFrameLocks xmlns:a="http://schemas.openxmlformats.org/drawingml/2006/main" noChangeAspect="1"/>
             </wp:cNvGraphicFramePr>
@@ -760,13 +701,13 @@
               <a:graphicData uri="http://schemas.openxmlformats.org/drawingml/2006/picture">
                 <pic:pic xmlns:pic="http://schemas.openxmlformats.org/drawingml/2006/picture">
                   <pic:nvPicPr>
-                    <pic:cNvPr id="8" name="Picture 8" descr=""/>
+                    <pic:cNvPr id="8" name="Picture 8"/>
                     <pic:cNvPicPr>
                       <a:picLocks noChangeAspect="1" noChangeArrowheads="1"/>
                     </pic:cNvPicPr>
                   </pic:nvPicPr>
                   <pic:blipFill>
-                    <a:blip r:embed="rId9"/>
+                    <a:blip r:embed="rId12"/>
                     <a:stretch>
                       <a:fillRect/>
                     </a:stretch>
@@ -787,15 +728,7 @@
         </w:drawing>
       </w:r>
     </w:p>
-    <w:p>
-      <w:pPr>
-        <w:pStyle w:val="Normal"/>
-        <w:rPr/>
-      </w:pPr>
-      <w:r>
-        <w:rPr/>
-      </w:r>
-    </w:p>
+    <w:p/>
     <w:p>
       <w:pPr>
         <w:pStyle w:val="ListParagraph"/>
@@ -803,25 +736,32 @@
           <w:ilvl w:val="0"/>
           <w:numId w:val="1"/>
         </w:numPr>
-        <w:rPr/>
-      </w:pPr>
-      <w:r>
-        <w:rPr/>
-        <w:t>Make the table “Read-Only” so the user can not manipulate data</w:t>
-      </w:r>
-    </w:p>
-    <w:p>
-      <w:pPr>
-        <w:pStyle w:val="ListParagraph"/>
-        <w:rPr/>
-      </w:pPr>
-      <w:r>
-        <w:rPr/>
+      </w:pPr>
+      <w:r>
+        <w:t xml:space="preserve">Make the table “Read-Only” so the user </w:t>
+      </w:r>
+      <w:proofErr w:type="spellStart"/>
+      <w:r>
+        <w:t>can not</w:t>
+      </w:r>
+      <w:proofErr w:type="spellEnd"/>
+      <w:r>
+        <w:t xml:space="preserve"> manipulate data</w:t>
+      </w:r>
+    </w:p>
+    <w:p>
+      <w:pPr>
+        <w:pStyle w:val="ListParagraph"/>
+      </w:pPr>
+      <w:r>
+        <w:rPr>
+          <w:noProof/>
+        </w:rPr>
         <w:drawing>
-          <wp:inline distT="0" distB="0" distL="0" distR="0">
+          <wp:inline distT="0" distB="0" distL="0" distR="0" wp14:anchorId="5A1E95EC" wp14:editId="626A5A25">
             <wp:extent cx="3381375" cy="3667125"/>
             <wp:effectExtent l="0" t="0" r="0" b="0"/>
-            <wp:docPr id="9" name="Picture 9" descr=""/>
+            <wp:docPr id="9" name="Picture 9"/>
             <wp:cNvGraphicFramePr>
               <a:graphicFrameLocks xmlns:a="http://schemas.openxmlformats.org/drawingml/2006/main" noChangeAspect="1"/>
             </wp:cNvGraphicFramePr>
@@ -829,13 +769,13 @@
               <a:graphicData uri="http://schemas.openxmlformats.org/drawingml/2006/picture">
                 <pic:pic xmlns:pic="http://schemas.openxmlformats.org/drawingml/2006/picture">
                   <pic:nvPicPr>
-                    <pic:cNvPr id="9" name="Picture 9" descr=""/>
+                    <pic:cNvPr id="9" name="Picture 9"/>
                     <pic:cNvPicPr>
                       <a:picLocks noChangeAspect="1" noChangeArrowheads="1"/>
                     </pic:cNvPicPr>
                   </pic:nvPicPr>
                   <pic:blipFill>
-                    <a:blip r:embed="rId10"/>
+                    <a:blip r:embed="rId13"/>
                     <a:stretch>
                       <a:fillRect/>
                     </a:stretch>
@@ -859,21 +799,15 @@
     <w:p>
       <w:pPr>
         <w:pStyle w:val="ListParagraph"/>
-        <w:rPr/>
-      </w:pPr>
-      <w:r>
-        <w:rPr/>
+      </w:pPr>
+      <w:r>
         <w:t>(done)</w:t>
       </w:r>
     </w:p>
     <w:p>
       <w:pPr>
         <w:pStyle w:val="ListParagraph"/>
-        <w:rPr/>
-      </w:pPr>
-      <w:r>
-        <w:rPr/>
-      </w:r>
+      </w:pPr>
     </w:p>
     <w:p>
       <w:pPr>
@@ -882,24 +816,14 @@
           <w:ilvl w:val="0"/>
           <w:numId w:val="1"/>
         </w:numPr>
-        <w:rPr/>
-      </w:pPr>
-      <w:r>
-        <w:rPr/>
-        <w:t xml:space="preserve"> </w:t>
-      </w:r>
-      <w:r>
-        <w:rPr/>
-        <w:t>Let the Scoreboard pane be sortable as of now it does not allow this functionality</w:t>
-      </w:r>
-    </w:p>
-    <w:p>
-      <w:pPr>
-        <w:pStyle w:val="Normal"/>
-        <w:rPr/>
-      </w:pPr>
-      <w:r>
-        <w:rPr/>
+      </w:pPr>
+      <w:r>
+        <w:t xml:space="preserve"> Let the Scoreboard pane be sortable as of now it does not allow this functionality</w:t>
+      </w:r>
+    </w:p>
+    <w:p>
+      <w:r>
+        <w:lastRenderedPageBreak/>
         <w:tab/>
         <w:t>(done – you can sort by username or by score!)</w:t>
       </w:r>
@@ -911,25 +835,24 @@
           <w:ilvl w:val="0"/>
           <w:numId w:val="1"/>
         </w:numPr>
-        <w:rPr/>
-      </w:pPr>
-      <w:r>
-        <w:rPr/>
+      </w:pPr>
+      <w:r>
         <w:t>There is no way for the user to view any college information about certain schools. Where is this being displayed?</w:t>
       </w:r>
     </w:p>
     <w:p>
       <w:pPr>
         <w:pStyle w:val="ListParagraph"/>
-        <w:rPr/>
-      </w:pPr>
-      <w:r>
-        <w:rPr/>
+      </w:pPr>
+      <w:r>
+        <w:rPr>
+          <w:noProof/>
+        </w:rPr>
         <w:drawing>
-          <wp:inline distT="0" distB="0" distL="0" distR="0">
+          <wp:inline distT="0" distB="0" distL="0" distR="0" wp14:anchorId="25112E5C" wp14:editId="1F2C4F00">
             <wp:extent cx="5943600" cy="3531870"/>
             <wp:effectExtent l="0" t="0" r="0" b="0"/>
-            <wp:docPr id="10" name="Picture 10" descr=""/>
+            <wp:docPr id="10" name="Picture 10"/>
             <wp:cNvGraphicFramePr>
               <a:graphicFrameLocks xmlns:a="http://schemas.openxmlformats.org/drawingml/2006/main" noChangeAspect="1"/>
             </wp:cNvGraphicFramePr>
@@ -937,13 +860,13 @@
               <a:graphicData uri="http://schemas.openxmlformats.org/drawingml/2006/picture">
                 <pic:pic xmlns:pic="http://schemas.openxmlformats.org/drawingml/2006/picture">
                   <pic:nvPicPr>
-                    <pic:cNvPr id="10" name="Picture 10" descr=""/>
+                    <pic:cNvPr id="10" name="Picture 10"/>
                     <pic:cNvPicPr>
                       <a:picLocks noChangeAspect="1" noChangeArrowheads="1"/>
                     </pic:cNvPicPr>
                   </pic:nvPicPr>
                   <pic:blipFill>
-                    <a:blip r:embed="rId11"/>
+                    <a:blip r:embed="rId14"/>
                     <a:stretch>
                       <a:fillRect/>
                     </a:stretch>
@@ -967,29 +890,15 @@
     <w:p>
       <w:pPr>
         <w:pStyle w:val="ListParagraph"/>
-        <w:rPr/>
-      </w:pPr>
-      <w:r>
-        <w:rPr/>
-        <w:t>(done –</w:t>
-      </w:r>
-      <w:r>
-        <w:rPr/>
-        <w:t xml:space="preserve"> right click</w:t>
-      </w:r>
-      <w:r>
-        <w:rPr/>
-        <w:t>)</w:t>
-      </w:r>
-    </w:p>
-    <w:p>
-      <w:pPr>
-        <w:pStyle w:val="ListParagraph"/>
-        <w:rPr/>
-      </w:pPr>
-      <w:r>
-        <w:rPr/>
-      </w:r>
+      </w:pPr>
+      <w:r>
+        <w:t>(done – right click)</w:t>
+      </w:r>
+    </w:p>
+    <w:p>
+      <w:pPr>
+        <w:pStyle w:val="ListParagraph"/>
+      </w:pPr>
     </w:p>
     <w:p>
       <w:pPr>
@@ -998,30 +907,24 @@
           <w:ilvl w:val="0"/>
           <w:numId w:val="1"/>
         </w:numPr>
-        <w:rPr/>
-      </w:pPr>
-      <w:r>
-        <w:rPr/>
+      </w:pPr>
+      <w:r>
         <w:t>Maybe add a “Log-Out” button</w:t>
       </w:r>
     </w:p>
     <w:p>
       <w:pPr>
         <w:pStyle w:val="ListParagraph"/>
-        <w:spacing w:before="0" w:after="160"/>
-        <w:ind w:left="720" w:hanging="0"/>
-        <w:contextualSpacing/>
-        <w:rPr/>
-      </w:pPr>
-      <w:bookmarkStart w:id="0" w:name="_GoBack"/>
-      <w:bookmarkEnd w:id="0"/>
-      <w:r>
-        <w:rPr/>
+      </w:pPr>
+      <w:r>
+        <w:rPr>
+          <w:noProof/>
+        </w:rPr>
         <w:drawing>
-          <wp:inline distT="0" distB="0" distL="0" distR="0">
+          <wp:inline distT="0" distB="0" distL="0" distR="0" wp14:anchorId="01DF62BC" wp14:editId="71DB6E75">
             <wp:extent cx="4762500" cy="3242310"/>
             <wp:effectExtent l="0" t="0" r="0" b="0"/>
-            <wp:docPr id="11" name="Picture 11" descr=""/>
+            <wp:docPr id="11" name="Picture 11"/>
             <wp:cNvGraphicFramePr>
               <a:graphicFrameLocks xmlns:a="http://schemas.openxmlformats.org/drawingml/2006/main" noChangeAspect="1"/>
             </wp:cNvGraphicFramePr>
@@ -1029,13 +932,13 @@
               <a:graphicData uri="http://schemas.openxmlformats.org/drawingml/2006/picture">
                 <pic:pic xmlns:pic="http://schemas.openxmlformats.org/drawingml/2006/picture">
                   <pic:nvPicPr>
-                    <pic:cNvPr id="11" name="Picture 11" descr=""/>
+                    <pic:cNvPr id="11" name="Picture 11"/>
                     <pic:cNvPicPr>
                       <a:picLocks noChangeAspect="1" noChangeArrowheads="1"/>
                     </pic:cNvPicPr>
                   </pic:nvPicPr>
                   <pic:blipFill>
-                    <a:blip r:embed="rId12"/>
+                    <a:blip r:embed="rId15"/>
                     <a:stretch>
                       <a:fillRect/>
                     </a:stretch>
@@ -1059,268 +962,132 @@
     <w:p>
       <w:pPr>
         <w:pStyle w:val="ListParagraph"/>
-        <w:spacing w:before="0" w:after="160"/>
-        <w:ind w:left="720" w:hanging="0"/>
-        <w:contextualSpacing/>
-        <w:rPr/>
-      </w:pPr>
-      <w:r>
-        <w:rPr/>
+      </w:pPr>
+      <w:r>
         <w:t>13.) Occasionally, brackets will fail to be saved when finalized.</w:t>
       </w:r>
     </w:p>
     <w:p>
       <w:pPr>
         <w:pStyle w:val="ListParagraph"/>
-        <w:spacing w:before="0" w:after="160"/>
-        <w:ind w:left="720" w:hanging="0"/>
-        <w:contextualSpacing/>
-        <w:rPr/>
-      </w:pPr>
-      <w:r>
-        <w:rPr/>
-      </w:r>
-    </w:p>
-    <w:p>
-      <w:pPr>
-        <w:pStyle w:val="ListParagraph"/>
-        <w:spacing w:before="0" w:after="160"/>
-        <w:ind w:left="720" w:hanging="0"/>
-        <w:contextualSpacing/>
-        <w:rPr/>
-      </w:pPr>
-      <w:r>
-        <w:rPr/>
+      </w:pPr>
+    </w:p>
+    <w:p>
+      <w:pPr>
+        <w:pStyle w:val="ListParagraph"/>
+      </w:pPr>
+      <w:r>
         <w:t>14.) All Brackets are loaded when the program launches, and are scored when the simulation runs. As the program has a limit of 16 users, this could quickly run out of users. Brackets should only be loaded when a user attempts to log in.</w:t>
       </w:r>
     </w:p>
     <w:p>
       <w:pPr>
         <w:pStyle w:val="ListParagraph"/>
-        <w:spacing w:before="0" w:after="160"/>
-        <w:ind w:left="720" w:hanging="0"/>
-        <w:contextualSpacing/>
-        <w:rPr/>
-      </w:pPr>
-      <w:r>
-        <w:rPr/>
-      </w:r>
-    </w:p>
-    <w:p>
-      <w:pPr>
-        <w:pStyle w:val="ListParagraph"/>
-        <w:spacing w:before="0" w:after="160"/>
-        <w:ind w:left="720" w:hanging="0"/>
-        <w:contextualSpacing/>
-        <w:rPr/>
-      </w:pPr>
-      <w:r>
-        <w:rPr/>
-        <w:t xml:space="preserve">15.) The clear button </w:t>
-      </w:r>
-      <w:r>
-        <w:rPr/>
-        <w:t>removes the first team from the Round of 64 - the team in index 63.</w:t>
-      </w:r>
-    </w:p>
-    <w:p>
-      <w:pPr>
-        <w:pStyle w:val="ListParagraph"/>
-        <w:spacing w:before="0" w:after="160"/>
-        <w:ind w:left="720" w:hanging="0"/>
-        <w:contextualSpacing/>
-        <w:rPr/>
-      </w:pPr>
-      <w:r>
-        <w:rPr/>
-      </w:r>
-    </w:p>
-    <w:p>
-      <w:pPr>
-        <w:pStyle w:val="ListParagraph"/>
-        <w:spacing w:before="0" w:after="160"/>
-        <w:ind w:left="720" w:hanging="0"/>
-        <w:contextualSpacing/>
-        <w:rPr/>
-      </w:pPr>
-      <w:r>
-        <w:rPr/>
+      </w:pPr>
+    </w:p>
+    <w:p>
+      <w:pPr>
+        <w:pStyle w:val="ListParagraph"/>
+      </w:pPr>
+      <w:r>
+        <w:t>15.) The clear button removes the first team from the Round of 64 - the team in index 63.</w:t>
+      </w:r>
+    </w:p>
+    <w:p>
+      <w:pPr>
+        <w:pStyle w:val="ListParagraph"/>
+      </w:pPr>
+    </w:p>
+    <w:p>
+      <w:pPr>
+        <w:pStyle w:val="ListParagraph"/>
+      </w:pPr>
+      <w:r>
         <w:t>16.) There is no way to view a user’s bracket after the simulation occurs.</w:t>
       </w:r>
     </w:p>
     <w:p>
       <w:pPr>
         <w:pStyle w:val="ListParagraph"/>
-        <w:spacing w:before="0" w:after="160"/>
-        <w:ind w:left="720" w:hanging="0"/>
-        <w:contextualSpacing/>
-        <w:rPr/>
-      </w:pPr>
-      <w:r>
-        <w:rPr/>
-      </w:r>
-    </w:p>
-    <w:p>
-      <w:pPr>
-        <w:pStyle w:val="ListParagraph"/>
-        <w:spacing w:before="0" w:after="160"/>
-        <w:ind w:left="720" w:hanging="0"/>
-        <w:contextualSpacing/>
-        <w:rPr/>
-      </w:pPr>
-      <w:r>
-        <w:rPr/>
+      </w:pPr>
+    </w:p>
+    <w:p>
+      <w:pPr>
+        <w:pStyle w:val="ListParagraph"/>
+      </w:pPr>
+      <w:r>
         <w:t>17.) There is no announcement of the winning player and team when the scoreboard is displayed.</w:t>
       </w:r>
     </w:p>
     <w:p>
       <w:pPr>
         <w:pStyle w:val="ListParagraph"/>
-        <w:spacing w:before="0" w:after="160"/>
-        <w:ind w:left="720" w:hanging="0"/>
-        <w:contextualSpacing/>
-        <w:rPr/>
-      </w:pPr>
-      <w:r>
-        <w:rPr/>
-      </w:r>
-    </w:p>
-    <w:p>
-      <w:pPr>
-        <w:pStyle w:val="ListParagraph"/>
-        <w:spacing w:before="0" w:after="160"/>
-        <w:ind w:left="720" w:hanging="0"/>
-        <w:contextualSpacing/>
-        <w:rPr/>
-      </w:pPr>
-      <w:r>
-        <w:rPr/>
-        <w:t>1</w:t>
-      </w:r>
-      <w:r>
-        <w:rPr/>
-        <w:t>8</w:t>
-      </w:r>
-      <w:r>
-        <w:rPr/>
-        <w:t xml:space="preserve">.) The simulated bracket does </w:t>
-      </w:r>
-      <w:r>
-        <w:rPr/>
-        <w:t>not display the generated scores when viewed.</w:t>
-      </w:r>
-    </w:p>
-    <w:p>
-      <w:pPr>
-        <w:pStyle w:val="ListParagraph"/>
-        <w:spacing w:before="0" w:after="160"/>
-        <w:ind w:left="720" w:hanging="0"/>
-        <w:contextualSpacing/>
-        <w:rPr/>
-      </w:pPr>
-      <w:r>
-        <w:rPr/>
-      </w:r>
-    </w:p>
-    <w:p>
-      <w:pPr>
-        <w:pStyle w:val="ListParagraph"/>
-        <w:spacing w:before="0" w:after="160"/>
-        <w:ind w:left="720" w:hanging="0"/>
-        <w:contextualSpacing/>
-        <w:rPr/>
-      </w:pPr>
-      <w:r>
-        <w:rPr/>
+      </w:pPr>
+    </w:p>
+    <w:p>
+      <w:pPr>
+        <w:pStyle w:val="ListParagraph"/>
+      </w:pPr>
+      <w:r>
+        <w:t>18.) The simulated bracket does not display the generated scores when viewed.</w:t>
+      </w:r>
+    </w:p>
+    <w:p>
+      <w:pPr>
+        <w:pStyle w:val="ListParagraph"/>
+      </w:pPr>
+    </w:p>
+    <w:p>
+      <w:pPr>
+        <w:pStyle w:val="ListParagraph"/>
+      </w:pPr>
+      <w:r>
         <w:t>19.) There is no way to view only the Final Four portion of the tournament.</w:t>
       </w:r>
     </w:p>
     <w:p>
       <w:pPr>
         <w:pStyle w:val="ListParagraph"/>
-        <w:spacing w:before="0" w:after="160"/>
-        <w:ind w:left="720" w:hanging="0"/>
-        <w:contextualSpacing/>
-        <w:rPr/>
-      </w:pPr>
-      <w:r>
-        <w:rPr/>
-      </w:r>
-    </w:p>
-    <w:p>
-      <w:pPr>
-        <w:pStyle w:val="ListParagraph"/>
-        <w:spacing w:before="0" w:after="160"/>
-        <w:ind w:left="720" w:hanging="0"/>
-        <w:contextualSpacing/>
-        <w:rPr/>
-      </w:pPr>
-      <w:r>
-        <w:rPr/>
-        <w:t xml:space="preserve">20.) Passwords are stored in plaintext, and are visible by opening the serialized files in either a </w:t>
-      </w:r>
-      <w:r>
-        <w:rPr/>
-        <w:t>text editor or hex editor. They should be stored as a hash value, for a minimum of security.</w:t>
-      </w:r>
-    </w:p>
-    <w:p>
-      <w:pPr>
-        <w:pStyle w:val="ListParagraph"/>
-        <w:spacing w:before="0" w:after="160"/>
-        <w:ind w:left="720" w:hanging="0"/>
-        <w:contextualSpacing/>
-        <w:rPr/>
-      </w:pPr>
-      <w:r>
-        <w:rPr/>
-      </w:r>
-    </w:p>
-    <w:p>
-      <w:pPr>
-        <w:pStyle w:val="ListParagraph"/>
-        <w:spacing w:before="0" w:after="160"/>
-        <w:ind w:left="720" w:hanging="0"/>
-        <w:contextualSpacing/>
-        <w:rPr/>
-      </w:pPr>
-      <w:r>
-        <w:rPr/>
-        <w:t>2</w:t>
-      </w:r>
-      <w:r>
-        <w:rPr/>
-        <w:t>1</w:t>
-      </w:r>
-      <w:r>
-        <w:rPr/>
-        <w:t xml:space="preserve">.) In general, the code does not conform to a single style, and comments on fields and methods are </w:t>
-      </w:r>
-      <w:r>
-        <w:rPr/>
-        <w:t>inconsistent</w:t>
-      </w:r>
-      <w:r>
-        <w:rPr/>
-        <w:t>.</w:t>
+      </w:pPr>
+    </w:p>
+    <w:p>
+      <w:pPr>
+        <w:pStyle w:val="ListParagraph"/>
+      </w:pPr>
+      <w:r>
+        <w:t>20.) Passwords are stored in plaintext, and are visible by opening the serialized files in either a text editor or hex editor. They should be stored as a hash value, for a minimum of security.</w:t>
+      </w:r>
+    </w:p>
+    <w:p>
+      <w:pPr>
+        <w:pStyle w:val="ListParagraph"/>
+      </w:pPr>
+    </w:p>
+    <w:p>
+      <w:pPr>
+        <w:pStyle w:val="ListParagraph"/>
+      </w:pPr>
+      <w:r>
+        <w:t>21.) In general, the code does not conform to a single style, and comments on fields and methods are inconsistent.</w:t>
       </w:r>
     </w:p>
     <w:sectPr>
-      <w:type w:val="nextPage"/>
       <w:pgSz w:w="12240" w:h="15840"/>
-      <w:pgMar w:left="1440" w:right="1440" w:header="0" w:top="1440" w:footer="0" w:bottom="1440" w:gutter="0"/>
-      <w:pgNumType w:fmt="decimal"/>
-      <w:formProt w:val="false"/>
-      <w:textDirection w:val="lrTb"/>
-      <w:docGrid w:type="default" w:linePitch="360" w:charSpace="4294965247"/>
+      <w:pgMar w:top="1440" w:right="1440" w:bottom="1440" w:left="1440" w:header="0" w:footer="0" w:gutter="0"/>
+      <w:cols w:space="720"/>
+      <w:formProt w:val="0"/>
+      <w:docGrid w:linePitch="360" w:charSpace="-2049"/>
     </w:sectPr>
   </w:body>
 </w:document>
 </file>
 
 <file path=word/numbering.xml><?xml version="1.0" encoding="utf-8"?>
-<w:numbering xmlns:w="http://schemas.openxmlformats.org/wordprocessingml/2006/main" xmlns:o="urn:schemas-microsoft-com:office:office" xmlns:r="http://schemas.openxmlformats.org/officeDocument/2006/relationships" xmlns:v="urn:schemas-microsoft-com:vml">
-  <w:abstractNum w:abstractNumId="1">
+<w:numbering xmlns:wpc="http://schemas.microsoft.com/office/word/2010/wordprocessingCanvas" xmlns:cx="http://schemas.microsoft.com/office/drawing/2014/chartex" xmlns:cx1="http://schemas.microsoft.com/office/drawing/2015/9/8/chartex" xmlns:cx2="http://schemas.microsoft.com/office/drawing/2015/10/21/chartex" xmlns:cx3="http://schemas.microsoft.com/office/drawing/2016/5/9/chartex" xmlns:cx4="http://schemas.microsoft.com/office/drawing/2016/5/10/chartex" xmlns:cx5="http://schemas.microsoft.com/office/drawing/2016/5/11/chartex" xmlns:cx6="http://schemas.microsoft.com/office/drawing/2016/5/12/chartex" xmlns:cx7="http://schemas.microsoft.com/office/drawing/2016/5/13/chartex" xmlns:cx8="http://schemas.microsoft.com/office/drawing/2016/5/14/chartex" xmlns:mc="http://schemas.openxmlformats.org/markup-compatibility/2006" xmlns:aink="http://schemas.microsoft.com/office/drawing/2016/ink" xmlns:am3d="http://schemas.microsoft.com/office/drawing/2017/model3d" xmlns:o="urn:schemas-microsoft-com:office:office" xmlns:oel="http://schemas.microsoft.com/office/2019/extlst" xmlns:r="http://schemas.openxmlformats.org/officeDocument/2006/relationships" xmlns:m="http://schemas.openxmlformats.org/officeDocument/2006/math" xmlns:v="urn:schemas-microsoft-com:vml" xmlns:wp14="http://schemas.microsoft.com/office/word/2010/wordprocessingDrawing" xmlns:wp="http://schemas.openxmlformats.org/drawingml/2006/wordprocessingDrawing" xmlns:w10="urn:schemas-microsoft-com:office:word" xmlns:w="http://schemas.openxmlformats.org/wordprocessingml/2006/main" xmlns:w14="http://schemas.microsoft.com/office/word/2010/wordml" xmlns:w15="http://schemas.microsoft.com/office/word/2012/wordml" xmlns:w16cex="http://schemas.microsoft.com/office/word/2018/wordml/cex" xmlns:w16cid="http://schemas.microsoft.com/office/word/2016/wordml/cid" xmlns:w16="http://schemas.microsoft.com/office/word/2018/wordml" xmlns:w16du="http://schemas.microsoft.com/office/word/2023/wordml/word16du" xmlns:w16sdtdh="http://schemas.microsoft.com/office/word/2020/wordml/sdtdatahash" xmlns:w16se="http://schemas.microsoft.com/office/word/2015/wordml/symex" xmlns:wpg="http://schemas.microsoft.com/office/word/2010/wordprocessingGroup" xmlns:wpi="http://schemas.microsoft.com/office/word/2010/wordprocessingInk" xmlns:wne="http://schemas.microsoft.com/office/word/2006/wordml" xmlns:wps="http://schemas.microsoft.com/office/word/2010/wordprocessingShape" mc:Ignorable="w14 w15 w16se w16cid w16 w16cex w16sdtdh wp14">
+  <w:abstractNum w:abstractNumId="0" w15:restartNumberingAfterBreak="0">
+    <w:nsid w:val="2B260BED"/>
+    <w:multiLevelType w:val="multilevel"/>
+    <w:tmpl w:val="56625212"/>
     <w:lvl w:ilvl="0">
       <w:start w:val="1"/>
       <w:numFmt w:val="decimal"/>
@@ -1403,7 +1170,10 @@
       </w:pPr>
     </w:lvl>
   </w:abstractNum>
-  <w:abstractNum w:abstractNumId="2">
+  <w:abstractNum w:abstractNumId="1" w15:restartNumberingAfterBreak="0">
+    <w:nsid w:val="2D733EDA"/>
+    <w:multiLevelType w:val="multilevel"/>
+    <w:tmpl w:val="EBEC7D88"/>
     <w:lvl w:ilvl="0">
       <w:start w:val="1"/>
       <w:numFmt w:val="none"/>
@@ -1411,7 +1181,7 @@
       <w:lvlText w:val=""/>
       <w:lvlJc w:val="left"/>
       <w:pPr>
-        <w:ind w:left="0" w:hanging="0"/>
+        <w:ind w:left="0" w:firstLine="0"/>
       </w:pPr>
     </w:lvl>
     <w:lvl w:ilvl="1">
@@ -1421,7 +1191,7 @@
       <w:lvlText w:val=""/>
       <w:lvlJc w:val="left"/>
       <w:pPr>
-        <w:ind w:left="0" w:hanging="0"/>
+        <w:ind w:left="0" w:firstLine="0"/>
       </w:pPr>
     </w:lvl>
     <w:lvl w:ilvl="2">
@@ -1431,7 +1201,7 @@
       <w:lvlText w:val=""/>
       <w:lvlJc w:val="left"/>
       <w:pPr>
-        <w:ind w:left="0" w:hanging="0"/>
+        <w:ind w:left="0" w:firstLine="0"/>
       </w:pPr>
     </w:lvl>
     <w:lvl w:ilvl="3">
@@ -1441,7 +1211,7 @@
       <w:lvlText w:val=""/>
       <w:lvlJc w:val="left"/>
       <w:pPr>
-        <w:ind w:left="0" w:hanging="0"/>
+        <w:ind w:left="0" w:firstLine="0"/>
       </w:pPr>
     </w:lvl>
     <w:lvl w:ilvl="4">
@@ -1451,7 +1221,7 @@
       <w:lvlText w:val=""/>
       <w:lvlJc w:val="left"/>
       <w:pPr>
-        <w:ind w:left="0" w:hanging="0"/>
+        <w:ind w:left="0" w:firstLine="0"/>
       </w:pPr>
     </w:lvl>
     <w:lvl w:ilvl="5">
@@ -1461,7 +1231,7 @@
       <w:lvlText w:val=""/>
       <w:lvlJc w:val="left"/>
       <w:pPr>
-        <w:ind w:left="0" w:hanging="0"/>
+        <w:ind w:left="0" w:firstLine="0"/>
       </w:pPr>
     </w:lvl>
     <w:lvl w:ilvl="6">
@@ -1471,7 +1241,7 @@
       <w:lvlText w:val=""/>
       <w:lvlJc w:val="left"/>
       <w:pPr>
-        <w:ind w:left="0" w:hanging="0"/>
+        <w:ind w:left="0" w:firstLine="0"/>
       </w:pPr>
     </w:lvl>
     <w:lvl w:ilvl="7">
@@ -1481,7 +1251,7 @@
       <w:lvlText w:val=""/>
       <w:lvlJc w:val="left"/>
       <w:pPr>
-        <w:ind w:left="0" w:hanging="0"/>
+        <w:ind w:left="0" w:firstLine="0"/>
       </w:pPr>
     </w:lvl>
     <w:lvl w:ilvl="8">
@@ -1491,44 +1261,42 @@
       <w:lvlText w:val=""/>
       <w:lvlJc w:val="left"/>
       <w:pPr>
-        <w:ind w:left="0" w:hanging="0"/>
+        <w:ind w:left="0" w:firstLine="0"/>
       </w:pPr>
     </w:lvl>
   </w:abstractNum>
-  <w:num w:numId="1">
+  <w:num w:numId="1" w16cid:durableId="1794669155">
+    <w:abstractNumId w:val="0"/>
+  </w:num>
+  <w:num w:numId="2" w16cid:durableId="465466614">
     <w:abstractNumId w:val="1"/>
-  </w:num>
-  <w:num w:numId="2">
-    <w:abstractNumId w:val="2"/>
   </w:num>
 </w:numbering>
 </file>
 
 <file path=word/styles.xml><?xml version="1.0" encoding="utf-8"?>
-<w:styles xmlns:w="http://schemas.openxmlformats.org/wordprocessingml/2006/main" xmlns:w14="http://schemas.microsoft.com/office/word/2010/wordml" xmlns:mc="http://schemas.openxmlformats.org/markup-compatibility/2006" mc:Ignorable="w14">
+<w:styles xmlns:mc="http://schemas.openxmlformats.org/markup-compatibility/2006" xmlns:r="http://schemas.openxmlformats.org/officeDocument/2006/relationships" xmlns:w="http://schemas.openxmlformats.org/wordprocessingml/2006/main" xmlns:w14="http://schemas.microsoft.com/office/word/2010/wordml" xmlns:w15="http://schemas.microsoft.com/office/word/2012/wordml" xmlns:w16cex="http://schemas.microsoft.com/office/word/2018/wordml/cex" xmlns:w16cid="http://schemas.microsoft.com/office/word/2016/wordml/cid" xmlns:w16="http://schemas.microsoft.com/office/word/2018/wordml" xmlns:w16sdtdh="http://schemas.microsoft.com/office/word/2020/wordml/sdtdatahash" xmlns:w16se="http://schemas.microsoft.com/office/word/2015/wordml/symex" mc:Ignorable="w14 w15 w16se w16cid w16 w16cex w16sdtdh">
   <w:docDefaults>
     <w:rPrDefault>
       <w:rPr>
-        <w:rFonts w:ascii="Calibri" w:hAnsi="Calibri" w:eastAsia="Calibri" w:cs="" w:asciiTheme="minorHAnsi" w:cstheme="minorBidi" w:eastAsiaTheme="minorHAnsi" w:hAnsiTheme="minorHAnsi"/>
+        <w:rFonts w:asciiTheme="minorHAnsi" w:eastAsiaTheme="minorHAnsi" w:hAnsiTheme="minorHAnsi" w:cstheme="minorBidi"/>
         <w:szCs w:val="22"/>
         <w:lang w:val="en-US" w:eastAsia="en-US" w:bidi="ar-SA"/>
       </w:rPr>
     </w:rPrDefault>
-    <w:pPrDefault>
-      <w:pPr/>
-    </w:pPrDefault>
+    <w:pPrDefault/>
   </w:docDefaults>
-  <w:latentStyles w:defLockedState="0" w:defUIPriority="99" w:defSemiHidden="0" w:defUnhideWhenUsed="0" w:defQFormat="0" w:count="374">
+  <w:latentStyles w:defLockedState="0" w:defUIPriority="99" w:defSemiHidden="0" w:defUnhideWhenUsed="0" w:defQFormat="0" w:count="376">
     <w:lsdException w:name="Normal" w:uiPriority="0" w:qFormat="1"/>
     <w:lsdException w:name="heading 1" w:uiPriority="9" w:qFormat="1"/>
-    <w:lsdException w:name="heading 2" w:uiPriority="9" w:semiHidden="1" w:unhideWhenUsed="1" w:qFormat="1"/>
-    <w:lsdException w:name="heading 3" w:uiPriority="9" w:semiHidden="1" w:unhideWhenUsed="1" w:qFormat="1"/>
-    <w:lsdException w:name="heading 4" w:uiPriority="9" w:semiHidden="1" w:unhideWhenUsed="1" w:qFormat="1"/>
-    <w:lsdException w:name="heading 5" w:uiPriority="9" w:semiHidden="1" w:unhideWhenUsed="1" w:qFormat="1"/>
-    <w:lsdException w:name="heading 6" w:uiPriority="9" w:semiHidden="1" w:unhideWhenUsed="1" w:qFormat="1"/>
-    <w:lsdException w:name="heading 7" w:uiPriority="9" w:semiHidden="1" w:unhideWhenUsed="1" w:qFormat="1"/>
-    <w:lsdException w:name="heading 8" w:uiPriority="9" w:semiHidden="1" w:unhideWhenUsed="1" w:qFormat="1"/>
-    <w:lsdException w:name="heading 9" w:uiPriority="9" w:semiHidden="1" w:unhideWhenUsed="1" w:qFormat="1"/>
+    <w:lsdException w:name="heading 2" w:semiHidden="1" w:uiPriority="9" w:unhideWhenUsed="1" w:qFormat="1"/>
+    <w:lsdException w:name="heading 3" w:semiHidden="1" w:uiPriority="9" w:unhideWhenUsed="1" w:qFormat="1"/>
+    <w:lsdException w:name="heading 4" w:semiHidden="1" w:uiPriority="9" w:unhideWhenUsed="1" w:qFormat="1"/>
+    <w:lsdException w:name="heading 5" w:semiHidden="1" w:uiPriority="9" w:unhideWhenUsed="1" w:qFormat="1"/>
+    <w:lsdException w:name="heading 6" w:semiHidden="1" w:uiPriority="9" w:unhideWhenUsed="1" w:qFormat="1"/>
+    <w:lsdException w:name="heading 7" w:semiHidden="1" w:uiPriority="9" w:unhideWhenUsed="1" w:qFormat="1"/>
+    <w:lsdException w:name="heading 8" w:semiHidden="1" w:uiPriority="9" w:unhideWhenUsed="1" w:qFormat="1"/>
+    <w:lsdException w:name="heading 9" w:semiHidden="1" w:uiPriority="9" w:unhideWhenUsed="1" w:qFormat="1"/>
     <w:lsdException w:name="index 1" w:semiHidden="1" w:unhideWhenUsed="1"/>
     <w:lsdException w:name="index 2" w:semiHidden="1" w:unhideWhenUsed="1"/>
     <w:lsdException w:name="index 3" w:semiHidden="1" w:unhideWhenUsed="1"/>
@@ -1538,22 +1306,22 @@
     <w:lsdException w:name="index 7" w:semiHidden="1" w:unhideWhenUsed="1"/>
     <w:lsdException w:name="index 8" w:semiHidden="1" w:unhideWhenUsed="1"/>
     <w:lsdException w:name="index 9" w:semiHidden="1" w:unhideWhenUsed="1"/>
-    <w:lsdException w:name="toc 1" w:uiPriority="39" w:semiHidden="1" w:unhideWhenUsed="1"/>
-    <w:lsdException w:name="toc 2" w:uiPriority="39" w:semiHidden="1" w:unhideWhenUsed="1"/>
-    <w:lsdException w:name="toc 3" w:uiPriority="39" w:semiHidden="1" w:unhideWhenUsed="1"/>
-    <w:lsdException w:name="toc 4" w:uiPriority="39" w:semiHidden="1" w:unhideWhenUsed="1"/>
-    <w:lsdException w:name="toc 5" w:uiPriority="39" w:semiHidden="1" w:unhideWhenUsed="1"/>
-    <w:lsdException w:name="toc 6" w:uiPriority="39" w:semiHidden="1" w:unhideWhenUsed="1"/>
-    <w:lsdException w:name="toc 7" w:uiPriority="39" w:semiHidden="1" w:unhideWhenUsed="1"/>
-    <w:lsdException w:name="toc 8" w:uiPriority="39" w:semiHidden="1" w:unhideWhenUsed="1"/>
-    <w:lsdException w:name="toc 9" w:uiPriority="39" w:semiHidden="1" w:unhideWhenUsed="1"/>
+    <w:lsdException w:name="toc 1" w:semiHidden="1" w:uiPriority="39" w:unhideWhenUsed="1"/>
+    <w:lsdException w:name="toc 2" w:semiHidden="1" w:uiPriority="39" w:unhideWhenUsed="1"/>
+    <w:lsdException w:name="toc 3" w:semiHidden="1" w:uiPriority="39" w:unhideWhenUsed="1"/>
+    <w:lsdException w:name="toc 4" w:semiHidden="1" w:uiPriority="39" w:unhideWhenUsed="1"/>
+    <w:lsdException w:name="toc 5" w:semiHidden="1" w:uiPriority="39" w:unhideWhenUsed="1"/>
+    <w:lsdException w:name="toc 6" w:semiHidden="1" w:uiPriority="39" w:unhideWhenUsed="1"/>
+    <w:lsdException w:name="toc 7" w:semiHidden="1" w:uiPriority="39" w:unhideWhenUsed="1"/>
+    <w:lsdException w:name="toc 8" w:semiHidden="1" w:uiPriority="39" w:unhideWhenUsed="1"/>
+    <w:lsdException w:name="toc 9" w:semiHidden="1" w:uiPriority="39" w:unhideWhenUsed="1"/>
     <w:lsdException w:name="Normal Indent" w:semiHidden="1" w:unhideWhenUsed="1"/>
     <w:lsdException w:name="footnote text" w:semiHidden="1" w:unhideWhenUsed="1"/>
     <w:lsdException w:name="annotation text" w:semiHidden="1" w:unhideWhenUsed="1"/>
     <w:lsdException w:name="header" w:semiHidden="1" w:unhideWhenUsed="1"/>
     <w:lsdException w:name="footer" w:semiHidden="1" w:unhideWhenUsed="1"/>
     <w:lsdException w:name="index heading" w:semiHidden="1" w:unhideWhenUsed="1"/>
-    <w:lsdException w:name="caption" w:uiPriority="35" w:semiHidden="1" w:unhideWhenUsed="1" w:qFormat="1"/>
+    <w:lsdException w:name="caption" w:semiHidden="1" w:uiPriority="35" w:unhideWhenUsed="1" w:qFormat="1"/>
     <w:lsdException w:name="table of figures" w:semiHidden="1" w:unhideWhenUsed="1"/>
     <w:lsdException w:name="envelope address" w:semiHidden="1" w:unhideWhenUsed="1"/>
     <w:lsdException w:name="envelope return" w:semiHidden="1" w:unhideWhenUsed="1"/>
@@ -1584,7 +1352,7 @@
     <w:lsdException w:name="Title" w:uiPriority="10" w:qFormat="1"/>
     <w:lsdException w:name="Closing" w:semiHidden="1" w:unhideWhenUsed="1"/>
     <w:lsdException w:name="Signature" w:semiHidden="1" w:unhideWhenUsed="1"/>
-    <w:lsdException w:name="Default Paragraph Font" w:uiPriority="1" w:semiHidden="1" w:unhideWhenUsed="1"/>
+    <w:lsdException w:name="Default Paragraph Font" w:semiHidden="1" w:uiPriority="1" w:unhideWhenUsed="1"/>
     <w:lsdException w:name="Body Text" w:semiHidden="1" w:unhideWhenUsed="1"/>
     <w:lsdException w:name="Body Text Indent" w:semiHidden="1" w:unhideWhenUsed="1"/>
     <w:lsdException w:name="List Continue" w:semiHidden="1" w:unhideWhenUsed="1"/>
@@ -1781,8 +1549,8 @@
     <w:lsdException w:name="Subtle Reference" w:uiPriority="31" w:qFormat="1"/>
     <w:lsdException w:name="Intense Reference" w:uiPriority="32" w:qFormat="1"/>
     <w:lsdException w:name="Book Title" w:uiPriority="33" w:qFormat="1"/>
-    <w:lsdException w:name="Bibliography" w:uiPriority="37" w:semiHidden="1" w:unhideWhenUsed="1"/>
-    <w:lsdException w:name="TOC Heading" w:uiPriority="39" w:semiHidden="1" w:unhideWhenUsed="1" w:qFormat="1"/>
+    <w:lsdException w:name="Bibliography" w:semiHidden="1" w:uiPriority="37" w:unhideWhenUsed="1"/>
+    <w:lsdException w:name="TOC Heading" w:semiHidden="1" w:uiPriority="39" w:unhideWhenUsed="1" w:qFormat="1"/>
     <w:lsdException w:name="Plain Table 1" w:uiPriority="41"/>
     <w:lsdException w:name="Plain Table 2" w:uiPriority="42"/>
     <w:lsdException w:name="Plain Table 3" w:uiPriority="43"/>
@@ -1890,65 +1658,78 @@
     <w:lsdException w:name="Mention" w:semiHidden="1" w:unhideWhenUsed="1"/>
     <w:lsdException w:name="Smart Hyperlink" w:semiHidden="1" w:unhideWhenUsed="1"/>
     <w:lsdException w:name="Hashtag" w:semiHidden="1" w:unhideWhenUsed="1"/>
+    <w:lsdException w:name="Unresolved Mention" w:semiHidden="1" w:unhideWhenUsed="1"/>
+    <w:lsdException w:name="Smart Link" w:semiHidden="1" w:unhideWhenUsed="1"/>
   </w:latentStyles>
-  <w:style w:type="paragraph" w:styleId="Normal" w:default="1">
+  <w:style w:type="paragraph" w:default="1" w:styleId="Normal">
     <w:name w:val="Normal"/>
     <w:qFormat/>
     <w:pPr>
-      <w:widowControl/>
-      <w:bidi w:val="0"/>
-      <w:spacing w:lineRule="auto" w:line="259" w:before="0" w:after="160"/>
-      <w:jc w:val="left"/>
+      <w:spacing w:after="160" w:line="259" w:lineRule="auto"/>
     </w:pPr>
     <w:rPr>
-      <w:rFonts w:ascii="Calibri" w:hAnsi="Calibri" w:eastAsia="Calibri" w:cs="" w:asciiTheme="minorHAnsi" w:cstheme="minorBidi" w:eastAsiaTheme="minorHAnsi" w:hAnsiTheme="minorHAnsi"/>
       <w:color w:val="00000A"/>
       <w:sz w:val="22"/>
-      <w:szCs w:val="22"/>
-      <w:lang w:val="en-US" w:eastAsia="en-US" w:bidi="ar-SA"/>
     </w:rPr>
   </w:style>
-  <w:style w:type="character" w:styleId="DefaultParagraphFont" w:default="1">
+  <w:style w:type="character" w:default="1" w:styleId="DefaultParagraphFont">
     <w:name w:val="Default Paragraph Font"/>
     <w:uiPriority w:val="1"/>
     <w:semiHidden/>
     <w:unhideWhenUsed/>
-    <w:qFormat/>
-    <w:rPr/>
   </w:style>
-  <w:style w:type="paragraph" w:styleId="Heading">
+  <w:style w:type="table" w:default="1" w:styleId="TableNormal">
+    <w:name w:val="Normal Table"/>
+    <w:uiPriority w:val="99"/>
+    <w:semiHidden/>
+    <w:unhideWhenUsed/>
+    <w:tblPr>
+      <w:tblInd w:w="0" w:type="dxa"/>
+      <w:tblCellMar>
+        <w:top w:w="0" w:type="dxa"/>
+        <w:left w:w="108" w:type="dxa"/>
+        <w:bottom w:w="0" w:type="dxa"/>
+        <w:right w:w="108" w:type="dxa"/>
+      </w:tblCellMar>
+    </w:tblPr>
+  </w:style>
+  <w:style w:type="numbering" w:default="1" w:styleId="NoList">
+    <w:name w:val="No List"/>
+    <w:uiPriority w:val="99"/>
+    <w:semiHidden/>
+    <w:unhideWhenUsed/>
+  </w:style>
+  <w:style w:type="paragraph" w:customStyle="1" w:styleId="Heading">
     <w:name w:val="Heading"/>
     <w:basedOn w:val="Normal"/>
-    <w:next w:val="TextBody"/>
+    <w:next w:val="BodyText"/>
     <w:qFormat/>
     <w:pPr>
       <w:keepNext/>
       <w:spacing w:before="240" w:after="120"/>
     </w:pPr>
     <w:rPr>
-      <w:rFonts w:ascii="Liberation Sans" w:hAnsi="Liberation Sans" w:eastAsia="Microsoft YaHei" w:cs="Mangal"/>
+      <w:rFonts w:ascii="Liberation Sans" w:eastAsia="Microsoft YaHei" w:hAnsi="Liberation Sans" w:cs="Mangal"/>
       <w:sz w:val="28"/>
       <w:szCs w:val="28"/>
     </w:rPr>
   </w:style>
-  <w:style w:type="paragraph" w:styleId="TextBody">
+  <w:style w:type="paragraph" w:styleId="BodyText">
     <w:name w:val="Body Text"/>
     <w:basedOn w:val="Normal"/>
     <w:pPr>
-      <w:spacing w:lineRule="auto" w:line="288" w:before="0" w:after="140"/>
+      <w:spacing w:after="140" w:line="288" w:lineRule="auto"/>
     </w:pPr>
-    <w:rPr/>
   </w:style>
   <w:style w:type="paragraph" w:styleId="List">
     <w:name w:val="List"/>
-    <w:basedOn w:val="TextBody"/>
-    <w:pPr/>
+    <w:basedOn w:val="BodyText"/>
     <w:rPr>
       <w:rFonts w:cs="Mangal"/>
     </w:rPr>
   </w:style>
   <w:style w:type="paragraph" w:styleId="Caption">
-    <w:name w:val="Caption"/>
+    <w:name w:val="caption"/>
     <w:basedOn w:val="Normal"/>
     <w:qFormat/>
     <w:pPr>
@@ -1963,7 +1744,7 @@
       <w:szCs w:val="24"/>
     </w:rPr>
   </w:style>
-  <w:style w:type="paragraph" w:styleId="Index">
+  <w:style w:type="paragraph" w:customStyle="1" w:styleId="Index">
     <w:name w:val="Index"/>
     <w:basedOn w:val="Normal"/>
     <w:qFormat/>
@@ -1979,35 +1760,11 @@
     <w:basedOn w:val="Normal"/>
     <w:uiPriority w:val="34"/>
     <w:qFormat/>
-    <w:rsid w:val="002768cf"/>
+    <w:rsid w:val="002768CF"/>
     <w:pPr>
-      <w:spacing w:before="0" w:after="160"/>
-      <w:ind w:left="720" w:hanging="0"/>
+      <w:ind w:left="720"/>
       <w:contextualSpacing/>
     </w:pPr>
-    <w:rPr/>
-  </w:style>
-  <w:style w:type="numbering" w:styleId="NoList" w:default="1">
-    <w:name w:val="No List"/>
-    <w:uiPriority w:val="99"/>
-    <w:semiHidden/>
-    <w:unhideWhenUsed/>
-    <w:qFormat/>
-  </w:style>
-  <w:style w:type="table" w:default="1" w:styleId="TableNormal">
-    <w:name w:val="Normal Table"/>
-    <w:uiPriority w:val="99"/>
-    <w:semiHidden/>
-    <w:unhideWhenUsed/>
-    <w:tblPr>
-      <w:tblInd w:w="0" w:type="dxa"/>
-      <w:tblCellMar>
-        <w:top w:w="0" w:type="dxa"/>
-        <w:left w:w="108" w:type="dxa"/>
-        <w:bottom w:w="0" w:type="dxa"/>
-        <w:right w:w="108" w:type="dxa"/>
-      </w:tblCellMar>
-    </w:tblPr>
   </w:style>
 </w:styles>
 </file>

</xml_diff>